<commit_message>
HTML5 CSS3 : sliding text animation effect
</commit_message>
<xml_diff>
--- a/CSS Resources.docx
+++ b/CSS Resources.docx
@@ -148,8 +148,6 @@
       <w:r>
         <w:br/>
       </w:r>
-      <w:bookmarkStart w:id="0" w:name="_GoBack"/>
-      <w:bookmarkEnd w:id="0"/>
     </w:p>
     <w:p>
       <w:pPr>
@@ -159,6 +157,8 @@
           <w:numId w:val="2"/>
         </w:numPr>
       </w:pPr>
+      <w:bookmarkStart w:id="0" w:name="_GoBack"/>
+      <w:bookmarkEnd w:id="0"/>
     </w:p>
     <w:sectPr>
       <w:pgSz w:w="12240" w:h="15840"/>

</xml_diff>

<commit_message>
HTML5 CSS3 : Animate text skew + color gradient over text from left to right
</commit_message>
<xml_diff>
--- a/CSS Resources.docx
+++ b/CSS Resources.docx
@@ -147,6 +147,26 @@
       </w:r>
       <w:r>
         <w:br/>
+      </w:r>
+    </w:p>
+    <w:p>
+      <w:pPr>
+        <w:pStyle w:val="ListParagraph"/>
+        <w:numPr>
+          <w:ilvl w:val="0"/>
+          <w:numId w:val="2"/>
+        </w:numPr>
+      </w:pPr>
+      <w:r>
+        <w:t>Emmet.</w:t>
+      </w:r>
+    </w:p>
+    <w:p>
+      <w:pPr>
+        <w:pStyle w:val="ListParagraph"/>
+      </w:pPr>
+      <w:r>
+        <w:t>Allows us to write html faster.</w:t>
       </w:r>
     </w:p>
     <w:p>

</xml_diff>

<commit_message>
Text and Image in a grid
</commit_message>
<xml_diff>
--- a/CSS Resources.docx
+++ b/CSS Resources.docx
@@ -177,6 +177,68 @@
           <w:numId w:val="2"/>
         </w:numPr>
       </w:pPr>
+      <w:hyperlink r:id="rId8" w:history="1">
+        <w:r>
+          <w:rPr>
+            <w:rStyle w:val="Hyperlink"/>
+          </w:rPr>
+          <w:t>https://css-tricks.com/snippets/html/glyphs/</w:t>
+        </w:r>
+      </w:hyperlink>
+      <w:r>
+        <w:br/>
+        <w:t>HTML code to show symbols in the webpage.</w:t>
+      </w:r>
+      <w:r>
+        <w:t xml:space="preserve"> For example an arrow / copyright symbol etc</w:t>
+      </w:r>
+    </w:p>
+    <w:p>
+      <w:pPr>
+        <w:pStyle w:val="ListParagraph"/>
+        <w:numPr>
+          <w:ilvl w:val="0"/>
+          <w:numId w:val="2"/>
+        </w:numPr>
+      </w:pPr>
+      <w:r>
+        <w:t>Icon font.</w:t>
+      </w:r>
+    </w:p>
+    <w:p>
+      <w:pPr>
+        <w:pStyle w:val="ListParagraph"/>
+        <w:numPr>
+          <w:ilvl w:val="0"/>
+          <w:numId w:val="3"/>
+        </w:numPr>
+      </w:pPr>
+      <w:r>
+        <w:t>L</w:t>
+      </w:r>
+      <w:r>
+        <w:t>inea</w:t>
+      </w:r>
+    </w:p>
+    <w:p>
+      <w:pPr>
+        <w:pStyle w:val="ListParagraph"/>
+        <w:numPr>
+          <w:ilvl w:val="0"/>
+          <w:numId w:val="2"/>
+        </w:numPr>
+      </w:pPr>
+      <w:r>
+        <w:t>Nice images :</w:t>
+      </w:r>
+    </w:p>
+    <w:p>
+      <w:pPr>
+        <w:pStyle w:val="ListParagraph"/>
+      </w:pPr>
+      <w:r>
+        <w:t>unsplash</w:t>
+      </w:r>
       <w:bookmarkStart w:id="0" w:name="_GoBack"/>
       <w:bookmarkEnd w:id="0"/>
     </w:p>
@@ -370,11 +432,126 @@
       </w:pPr>
     </w:lvl>
   </w:abstractNum>
+  <w:abstractNum w:abstractNumId="2" w15:restartNumberingAfterBreak="0">
+    <w:nsid w:val="384F74EA"/>
+    <w:multiLevelType w:val="hybridMultilevel"/>
+    <w:tmpl w:val="D9CADBE6"/>
+    <w:lvl w:ilvl="0" w:tplc="4404D520">
+      <w:numFmt w:val="bullet"/>
+      <w:lvlText w:val="-"/>
+      <w:lvlJc w:val="left"/>
+      <w:pPr>
+        <w:ind w:left="1080" w:hanging="360"/>
+      </w:pPr>
+      <w:rPr>
+        <w:rFonts w:ascii="Calibri" w:eastAsiaTheme="minorHAnsi" w:hAnsi="Calibri" w:cs="Calibri" w:hint="default"/>
+      </w:rPr>
+    </w:lvl>
+    <w:lvl w:ilvl="1" w:tplc="04090003" w:tentative="1">
+      <w:start w:val="1"/>
+      <w:numFmt w:val="bullet"/>
+      <w:lvlText w:val="o"/>
+      <w:lvlJc w:val="left"/>
+      <w:pPr>
+        <w:ind w:left="1800" w:hanging="360"/>
+      </w:pPr>
+      <w:rPr>
+        <w:rFonts w:ascii="Courier New" w:hAnsi="Courier New" w:cs="Courier New" w:hint="default"/>
+      </w:rPr>
+    </w:lvl>
+    <w:lvl w:ilvl="2" w:tplc="04090005" w:tentative="1">
+      <w:start w:val="1"/>
+      <w:numFmt w:val="bullet"/>
+      <w:lvlText w:val=""/>
+      <w:lvlJc w:val="left"/>
+      <w:pPr>
+        <w:ind w:left="2520" w:hanging="360"/>
+      </w:pPr>
+      <w:rPr>
+        <w:rFonts w:ascii="Wingdings" w:hAnsi="Wingdings" w:hint="default"/>
+      </w:rPr>
+    </w:lvl>
+    <w:lvl w:ilvl="3" w:tplc="04090001" w:tentative="1">
+      <w:start w:val="1"/>
+      <w:numFmt w:val="bullet"/>
+      <w:lvlText w:val=""/>
+      <w:lvlJc w:val="left"/>
+      <w:pPr>
+        <w:ind w:left="3240" w:hanging="360"/>
+      </w:pPr>
+      <w:rPr>
+        <w:rFonts w:ascii="Symbol" w:hAnsi="Symbol" w:hint="default"/>
+      </w:rPr>
+    </w:lvl>
+    <w:lvl w:ilvl="4" w:tplc="04090003" w:tentative="1">
+      <w:start w:val="1"/>
+      <w:numFmt w:val="bullet"/>
+      <w:lvlText w:val="o"/>
+      <w:lvlJc w:val="left"/>
+      <w:pPr>
+        <w:ind w:left="3960" w:hanging="360"/>
+      </w:pPr>
+      <w:rPr>
+        <w:rFonts w:ascii="Courier New" w:hAnsi="Courier New" w:cs="Courier New" w:hint="default"/>
+      </w:rPr>
+    </w:lvl>
+    <w:lvl w:ilvl="5" w:tplc="04090005" w:tentative="1">
+      <w:start w:val="1"/>
+      <w:numFmt w:val="bullet"/>
+      <w:lvlText w:val=""/>
+      <w:lvlJc w:val="left"/>
+      <w:pPr>
+        <w:ind w:left="4680" w:hanging="360"/>
+      </w:pPr>
+      <w:rPr>
+        <w:rFonts w:ascii="Wingdings" w:hAnsi="Wingdings" w:hint="default"/>
+      </w:rPr>
+    </w:lvl>
+    <w:lvl w:ilvl="6" w:tplc="04090001" w:tentative="1">
+      <w:start w:val="1"/>
+      <w:numFmt w:val="bullet"/>
+      <w:lvlText w:val=""/>
+      <w:lvlJc w:val="left"/>
+      <w:pPr>
+        <w:ind w:left="5400" w:hanging="360"/>
+      </w:pPr>
+      <w:rPr>
+        <w:rFonts w:ascii="Symbol" w:hAnsi="Symbol" w:hint="default"/>
+      </w:rPr>
+    </w:lvl>
+    <w:lvl w:ilvl="7" w:tplc="04090003" w:tentative="1">
+      <w:start w:val="1"/>
+      <w:numFmt w:val="bullet"/>
+      <w:lvlText w:val="o"/>
+      <w:lvlJc w:val="left"/>
+      <w:pPr>
+        <w:ind w:left="6120" w:hanging="360"/>
+      </w:pPr>
+      <w:rPr>
+        <w:rFonts w:ascii="Courier New" w:hAnsi="Courier New" w:cs="Courier New" w:hint="default"/>
+      </w:rPr>
+    </w:lvl>
+    <w:lvl w:ilvl="8" w:tplc="04090005" w:tentative="1">
+      <w:start w:val="1"/>
+      <w:numFmt w:val="bullet"/>
+      <w:lvlText w:val=""/>
+      <w:lvlJc w:val="left"/>
+      <w:pPr>
+        <w:ind w:left="6840" w:hanging="360"/>
+      </w:pPr>
+      <w:rPr>
+        <w:rFonts w:ascii="Wingdings" w:hAnsi="Wingdings" w:hint="default"/>
+      </w:rPr>
+    </w:lvl>
+  </w:abstractNum>
   <w:num w:numId="1">
     <w:abstractNumId w:val="0"/>
   </w:num>
   <w:num w:numId="2">
     <w:abstractNumId w:val="1"/>
+  </w:num>
+  <w:num w:numId="3">
+    <w:abstractNumId w:val="2"/>
   </w:num>
 </w:numbering>
 </file>
@@ -823,6 +1000,18 @@
       <w:u w:val="single"/>
     </w:rPr>
   </w:style>
+  <w:style w:type="character" w:styleId="FollowedHyperlink">
+    <w:name w:val="FollowedHyperlink"/>
+    <w:basedOn w:val="DefaultParagraphFont"/>
+    <w:uiPriority w:val="99"/>
+    <w:semiHidden/>
+    <w:unhideWhenUsed/>
+    <w:rsid w:val="00EB2A2B"/>
+    <w:rPr>
+      <w:color w:val="954F72" w:themeColor="followedHyperlink"/>
+      <w:u w:val="single"/>
+    </w:rPr>
+  </w:style>
 </w:styles>
 </file>
 

</xml_diff>

<commit_message>
HTMl5 CSS3 : a section with background animation video
</commit_message>
<xml_diff>
--- a/CSS Resources.docx
+++ b/CSS Resources.docx
@@ -190,8 +190,13 @@
         <w:t>HTML code to show symbols in the webpage.</w:t>
       </w:r>
       <w:r>
-        <w:t xml:space="preserve"> For example an arrow / copyright symbol etc</w:t>
-      </w:r>
+        <w:t xml:space="preserve"> For example an arrow / copyright symbol </w:t>
+      </w:r>
+      <w:proofErr w:type="spellStart"/>
+      <w:r>
+        <w:t>etc</w:t>
+      </w:r>
+      <w:proofErr w:type="spellEnd"/>
     </w:p>
     <w:p>
       <w:pPr>
@@ -236,9 +241,50 @@
       <w:pPr>
         <w:pStyle w:val="ListParagraph"/>
       </w:pPr>
-      <w:r>
-        <w:t>unsplash</w:t>
-      </w:r>
+      <w:proofErr w:type="spellStart"/>
+      <w:r>
+        <w:t>U</w:t>
+      </w:r>
+      <w:r>
+        <w:t>nsplash</w:t>
+      </w:r>
+      <w:proofErr w:type="spellEnd"/>
+    </w:p>
+    <w:p>
+      <w:pPr>
+        <w:pStyle w:val="ListParagraph"/>
+        <w:numPr>
+          <w:ilvl w:val="0"/>
+          <w:numId w:val="2"/>
+        </w:numPr>
+      </w:pPr>
+      <w:r>
+        <w:t>Background videos : cover.co</w:t>
+      </w:r>
+    </w:p>
+    <w:p>
+      <w:pPr>
+        <w:pStyle w:val="ListParagraph"/>
+      </w:pPr>
+      <w:hyperlink r:id="rId9" w:history="1">
+        <w:r>
+          <w:rPr>
+            <w:rStyle w:val="Hyperlink"/>
+          </w:rPr>
+          <w:t>https://www.videezy.com/free-video/melbourne</w:t>
+        </w:r>
+      </w:hyperlink>
+      <w:r>
+        <w:br/>
+      </w:r>
+      <w:hyperlink r:id="rId10" w:history="1">
+        <w:r>
+          <w:rPr>
+            <w:rStyle w:val="Hyperlink"/>
+          </w:rPr>
+          <w:t>https://www.istockphoto.com/in/videos/melbourne?phrase=melbourne&amp;sort=best</w:t>
+        </w:r>
+      </w:hyperlink>
       <w:bookmarkStart w:id="0" w:name="_GoBack"/>
       <w:bookmarkEnd w:id="0"/>
     </w:p>

</xml_diff>

<commit_message>
Profile card for portfolio landing page
</commit_message>
<xml_diff>
--- a/CSS Resources.docx
+++ b/CSS Resources.docx
@@ -19,7 +19,7 @@
       <w:r>
         <w:br/>
       </w:r>
-      <w:hyperlink r:id="rId5" w:history="1">
+      <w:hyperlink r:id="rId7" w:history="1">
         <w:r>
           <w:rPr>
             <w:rStyle w:val="Hyperlink"/>
@@ -55,7 +55,7 @@
                     </pic:cNvPicPr>
                   </pic:nvPicPr>
                   <pic:blipFill>
-                    <a:blip r:embed="rId6" cstate="print">
+                    <a:blip r:embed="rId8" cstate="print">
                       <a:extLst>
                         <a:ext uri="{28A0092B-C50C-407E-A947-70E740481C1C}">
                           <a14:useLocalDpi xmlns:a14="http://schemas.microsoft.com/office/drawing/2010/main" val="0"/>
@@ -114,7 +114,7 @@
                     </pic:cNvPicPr>
                   </pic:nvPicPr>
                   <pic:blipFill>
-                    <a:blip r:embed="rId7">
+                    <a:blip r:embed="rId9">
                       <a:extLst>
                         <a:ext uri="{28A0092B-C50C-407E-A947-70E740481C1C}">
                           <a14:useLocalDpi xmlns:a14="http://schemas.microsoft.com/office/drawing/2010/main" val="0"/>
@@ -177,7 +177,7 @@
           <w:numId w:val="2"/>
         </w:numPr>
       </w:pPr>
-      <w:hyperlink r:id="rId8" w:history="1">
+      <w:hyperlink r:id="rId10" w:history="1">
         <w:r>
           <w:rPr>
             <w:rStyle w:val="Hyperlink"/>
@@ -190,13 +190,8 @@
         <w:t>HTML code to show symbols in the webpage.</w:t>
       </w:r>
       <w:r>
-        <w:t xml:space="preserve"> For example an arrow / copyright symbol </w:t>
-      </w:r>
-      <w:proofErr w:type="spellStart"/>
-      <w:r>
-        <w:t>etc</w:t>
-      </w:r>
-      <w:proofErr w:type="spellEnd"/>
+        <w:t xml:space="preserve"> For example an arrow / copyright symbol etc</w:t>
+      </w:r>
     </w:p>
     <w:p>
       <w:pPr>
@@ -241,14 +236,12 @@
       <w:pPr>
         <w:pStyle w:val="ListParagraph"/>
       </w:pPr>
-      <w:proofErr w:type="spellStart"/>
       <w:r>
         <w:t>U</w:t>
       </w:r>
       <w:r>
         <w:t>nsplash</w:t>
       </w:r>
-      <w:proofErr w:type="spellEnd"/>
     </w:p>
     <w:p>
       <w:pPr>
@@ -265,8 +258,11 @@
     <w:p>
       <w:pPr>
         <w:pStyle w:val="ListParagraph"/>
-      </w:pPr>
-      <w:hyperlink r:id="rId9" w:history="1">
+        <w:rPr>
+          <w:rStyle w:val="Hyperlink"/>
+        </w:rPr>
+      </w:pPr>
+      <w:hyperlink r:id="rId11" w:history="1">
         <w:r>
           <w:rPr>
             <w:rStyle w:val="Hyperlink"/>
@@ -277,7 +273,7 @@
       <w:r>
         <w:br/>
       </w:r>
-      <w:hyperlink r:id="rId10" w:history="1">
+      <w:hyperlink r:id="rId12" w:history="1">
         <w:r>
           <w:rPr>
             <w:rStyle w:val="Hyperlink"/>
@@ -285,8 +281,933 @@
           <w:t>https://www.istockphoto.com/in/videos/melbourne?phrase=melbourne&amp;sort=best</w:t>
         </w:r>
       </w:hyperlink>
+    </w:p>
+    <w:p>
+      <w:pPr>
+        <w:pStyle w:val="ListParagraph"/>
+        <w:rPr>
+          <w:rStyle w:val="Hyperlink"/>
+        </w:rPr>
+      </w:pPr>
+    </w:p>
+    <w:p>
+      <w:pPr>
+        <w:pStyle w:val="ListParagraph"/>
+        <w:numPr>
+          <w:ilvl w:val="0"/>
+          <w:numId w:val="2"/>
+        </w:numPr>
+        <w:rPr>
+          <w:rStyle w:val="Hyperlink"/>
+          <w:color w:val="auto"/>
+          <w:u w:val="none"/>
+        </w:rPr>
+      </w:pPr>
+      <w:r>
+        <w:rPr>
+          <w:rStyle w:val="Hyperlink"/>
+        </w:rPr>
+        <w:t>Cubic bezire and easing function for predefined values</w:t>
+      </w:r>
+    </w:p>
+    <w:p>
+      <w:pPr>
+        <w:pStyle w:val="ListParagraph"/>
+      </w:pPr>
+      <w:hyperlink r:id="rId13" w:anchor="easeInOutQuint" w:history="1">
+        <w:r>
+          <w:rPr>
+            <w:rStyle w:val="Hyperlink"/>
+          </w:rPr>
+          <w:t>https://easings.net/en#easeInOutQuint</w:t>
+        </w:r>
+      </w:hyperlink>
+      <w:r>
+        <w:br/>
+      </w:r>
+      <w:hyperlink r:id="rId14" w:anchor=".11,-0.24,.35,1.3" w:history="1">
+        <w:r>
+          <w:rPr>
+            <w:rStyle w:val="Hyperlink"/>
+          </w:rPr>
+          <w:t>https://cubic-bezier.com/#.11,-0.24,.35,1.3</w:t>
+        </w:r>
+      </w:hyperlink>
+      <w:r>
+        <w:br/>
+      </w:r>
+      <w:r>
+        <w:rPr>
+          <w:noProof/>
+        </w:rPr>
+        <w:lastRenderedPageBreak/>
+        <w:drawing>
+          <wp:inline distT="0" distB="0" distL="0" distR="0">
+            <wp:extent cx="5943600" cy="4400550"/>
+            <wp:effectExtent l="0" t="0" r="0" b="0"/>
+            <wp:docPr id="3" name="Picture 3"/>
+            <wp:cNvGraphicFramePr>
+              <a:graphicFrameLocks xmlns:a="http://schemas.openxmlformats.org/drawingml/2006/main" noChangeAspect="1"/>
+            </wp:cNvGraphicFramePr>
+            <a:graphic xmlns:a="http://schemas.openxmlformats.org/drawingml/2006/main">
+              <a:graphicData uri="http://schemas.openxmlformats.org/drawingml/2006/picture">
+                <pic:pic xmlns:pic="http://schemas.openxmlformats.org/drawingml/2006/picture">
+                  <pic:nvPicPr>
+                    <pic:cNvPr id="0" name="Picture 1"/>
+                    <pic:cNvPicPr>
+                      <a:picLocks noChangeAspect="1" noChangeArrowheads="1"/>
+                    </pic:cNvPicPr>
+                  </pic:nvPicPr>
+                  <pic:blipFill>
+                    <a:blip r:embed="rId15">
+                      <a:extLst>
+                        <a:ext uri="{28A0092B-C50C-407E-A947-70E740481C1C}">
+                          <a14:useLocalDpi xmlns:a14="http://schemas.microsoft.com/office/drawing/2010/main" val="0"/>
+                        </a:ext>
+                      </a:extLst>
+                    </a:blip>
+                    <a:srcRect/>
+                    <a:stretch>
+                      <a:fillRect/>
+                    </a:stretch>
+                  </pic:blipFill>
+                  <pic:spPr bwMode="auto">
+                    <a:xfrm>
+                      <a:off x="0" y="0"/>
+                      <a:ext cx="5943600" cy="4400550"/>
+                    </a:xfrm>
+                    <a:prstGeom prst="rect">
+                      <a:avLst/>
+                    </a:prstGeom>
+                    <a:noFill/>
+                    <a:ln>
+                      <a:noFill/>
+                    </a:ln>
+                  </pic:spPr>
+                </pic:pic>
+              </a:graphicData>
+            </a:graphic>
+          </wp:inline>
+        </w:drawing>
+      </w:r>
+      <w:r>
+        <w:br/>
+      </w:r>
+    </w:p>
+    <w:p>
+      <w:pPr>
+        <w:pStyle w:val="ListParagraph"/>
+        <w:numPr>
+          <w:ilvl w:val="0"/>
+          <w:numId w:val="2"/>
+        </w:numPr>
+        <w:rPr>
+          <w:rStyle w:val="Hyperlink"/>
+          <w:color w:val="auto"/>
+          <w:u w:val="none"/>
+        </w:rPr>
+      </w:pPr>
+      <w:r>
+        <w:t>Helps us to know about device widths from where traffic originated in the internet per month per country.</w:t>
+      </w:r>
+      <w:r>
+        <w:br/>
+      </w:r>
+      <w:hyperlink r:id="rId16" w:history="1">
+        <w:r>
+          <w:rPr>
+            <w:rStyle w:val="Hyperlink"/>
+          </w:rPr>
+          <w:t>https://gs.statcounter.com/screen-resolution-stats/all/india</w:t>
+        </w:r>
+      </w:hyperlink>
+      <w:r>
+        <w:br/>
+      </w:r>
+      <w:r>
+        <w:rPr>
+          <w:noProof/>
+        </w:rPr>
+        <w:drawing>
+          <wp:inline distT="0" distB="0" distL="0" distR="0">
+            <wp:extent cx="5943600" cy="3228975"/>
+            <wp:effectExtent l="0" t="0" r="0" b="9525"/>
+            <wp:docPr id="4" name="Picture 4"/>
+            <wp:cNvGraphicFramePr>
+              <a:graphicFrameLocks xmlns:a="http://schemas.openxmlformats.org/drawingml/2006/main" noChangeAspect="1"/>
+            </wp:cNvGraphicFramePr>
+            <a:graphic xmlns:a="http://schemas.openxmlformats.org/drawingml/2006/main">
+              <a:graphicData uri="http://schemas.openxmlformats.org/drawingml/2006/picture">
+                <pic:pic xmlns:pic="http://schemas.openxmlformats.org/drawingml/2006/picture">
+                  <pic:nvPicPr>
+                    <pic:cNvPr id="0" name="Picture 1"/>
+                    <pic:cNvPicPr>
+                      <a:picLocks noChangeAspect="1" noChangeArrowheads="1"/>
+                    </pic:cNvPicPr>
+                  </pic:nvPicPr>
+                  <pic:blipFill>
+                    <a:blip r:embed="rId17">
+                      <a:extLst>
+                        <a:ext uri="{28A0092B-C50C-407E-A947-70E740481C1C}">
+                          <a14:useLocalDpi xmlns:a14="http://schemas.microsoft.com/office/drawing/2010/main" val="0"/>
+                        </a:ext>
+                      </a:extLst>
+                    </a:blip>
+                    <a:srcRect/>
+                    <a:stretch>
+                      <a:fillRect/>
+                    </a:stretch>
+                  </pic:blipFill>
+                  <pic:spPr bwMode="auto">
+                    <a:xfrm>
+                      <a:off x="0" y="0"/>
+                      <a:ext cx="5943600" cy="3228975"/>
+                    </a:xfrm>
+                    <a:prstGeom prst="rect">
+                      <a:avLst/>
+                    </a:prstGeom>
+                    <a:noFill/>
+                    <a:ln>
+                      <a:noFill/>
+                    </a:ln>
+                  </pic:spPr>
+                </pic:pic>
+              </a:graphicData>
+            </a:graphic>
+          </wp:inline>
+        </w:drawing>
+      </w:r>
+    </w:p>
+    <w:p/>
+    <w:p>
+      <w:pPr>
+        <w:pStyle w:val="ListParagraph"/>
+        <w:numPr>
+          <w:ilvl w:val="0"/>
+          <w:numId w:val="2"/>
+        </w:numPr>
+      </w:pPr>
+      <w:r>
+        <w:t>Svg are better than iconfont – screenreaders fail with iconfont.</w:t>
+      </w:r>
+      <w:r>
+        <w:br/>
+        <w:t>icomoon.com</w:t>
+      </w:r>
+    </w:p>
+    <w:p>
+      <w:pPr>
+        <w:pStyle w:val="ListParagraph"/>
+      </w:pPr>
+    </w:p>
+    <w:p>
+      <w:pPr>
+        <w:pStyle w:val="ListParagraph"/>
+        <w:numPr>
+          <w:ilvl w:val="0"/>
+          <w:numId w:val="2"/>
+        </w:numPr>
+      </w:pPr>
+      <w:r>
+        <w:t>HTML entities</w:t>
+      </w:r>
+      <w:r>
+        <w:br/>
+      </w:r>
+      <w:r>
+        <w:rPr>
+          <w:noProof/>
+        </w:rPr>
+        <w:drawing>
+          <wp:inline distT="0" distB="0" distL="0" distR="0">
+            <wp:extent cx="5936615" cy="1569720"/>
+            <wp:effectExtent l="0" t="0" r="6985" b="0"/>
+            <wp:docPr id="5" name="Picture 5"/>
+            <wp:cNvGraphicFramePr>
+              <a:graphicFrameLocks xmlns:a="http://schemas.openxmlformats.org/drawingml/2006/main" noChangeAspect="1"/>
+            </wp:cNvGraphicFramePr>
+            <a:graphic xmlns:a="http://schemas.openxmlformats.org/drawingml/2006/main">
+              <a:graphicData uri="http://schemas.openxmlformats.org/drawingml/2006/picture">
+                <pic:pic xmlns:pic="http://schemas.openxmlformats.org/drawingml/2006/picture">
+                  <pic:nvPicPr>
+                    <pic:cNvPr id="0" name="Picture 1"/>
+                    <pic:cNvPicPr>
+                      <a:picLocks noChangeAspect="1" noChangeArrowheads="1"/>
+                    </pic:cNvPicPr>
+                  </pic:nvPicPr>
+                  <pic:blipFill>
+                    <a:blip r:embed="rId18">
+                      <a:extLst>
+                        <a:ext uri="{28A0092B-C50C-407E-A947-70E740481C1C}">
+                          <a14:useLocalDpi xmlns:a14="http://schemas.microsoft.com/office/drawing/2010/main" val="0"/>
+                        </a:ext>
+                      </a:extLst>
+                    </a:blip>
+                    <a:srcRect/>
+                    <a:stretch>
+                      <a:fillRect/>
+                    </a:stretch>
+                  </pic:blipFill>
+                  <pic:spPr bwMode="auto">
+                    <a:xfrm>
+                      <a:off x="0" y="0"/>
+                      <a:ext cx="5936615" cy="1569720"/>
+                    </a:xfrm>
+                    <a:prstGeom prst="rect">
+                      <a:avLst/>
+                    </a:prstGeom>
+                    <a:noFill/>
+                    <a:ln>
+                      <a:noFill/>
+                    </a:ln>
+                  </pic:spPr>
+                </pic:pic>
+              </a:graphicData>
+            </a:graphic>
+          </wp:inline>
+        </w:drawing>
+      </w:r>
+      <w:r>
+        <w:t>s</w:t>
+      </w:r>
       <w:bookmarkStart w:id="0" w:name="_GoBack"/>
       <w:bookmarkEnd w:id="0"/>
+    </w:p>
+    <w:p/>
+    <w:p/>
+    <w:p/>
+    <w:p/>
+    <w:p>
+      <w:pPr>
+        <w:pStyle w:val="ListParagraph"/>
+      </w:pPr>
+      <w:r>
+        <w:t xml:space="preserve">                                                            Cheat Sheet .</w:t>
+      </w:r>
+    </w:p>
+    <w:p>
+      <w:pPr>
+        <w:pStyle w:val="ListParagraph"/>
+        <w:numPr>
+          <w:ilvl w:val="0"/>
+          <w:numId w:val="5"/>
+        </w:numPr>
+      </w:pPr>
+      <w:r>
+        <w:t>Different ways in which a background image with gradient can be specified.</w:t>
+      </w:r>
+      <w:r>
+        <w:br/>
+      </w:r>
+      <w:r>
+        <w:br/>
+      </w:r>
+      <w:r>
+        <w:lastRenderedPageBreak/>
+        <w:t xml:space="preserve">1.1 </w:t>
+      </w:r>
+      <w:r>
+        <w:br/>
+        <w:t>background-image:linear-gradient(to right, rgba($color-primary-light, 0.608) ,  rgba($color-primary-dark, 0.601)), url("./img/hero.jpg");</w:t>
+      </w:r>
+    </w:p>
+    <w:p>
+      <w:pPr>
+        <w:pStyle w:val="ListParagraph"/>
+        <w:ind w:left="1080"/>
+      </w:pPr>
+      <w:r>
+        <w:br w:type="column"/>
+      </w:r>
+      <w:r>
+        <w:lastRenderedPageBreak/>
+        <w:t>1.2</w:t>
+      </w:r>
+    </w:p>
+    <w:p>
+      <w:pPr>
+        <w:pStyle w:val="ListParagraph"/>
+        <w:ind w:left="1080"/>
+      </w:pPr>
+      <w:r>
+        <w:t>Background-image</w:t>
+      </w:r>
+      <w:r>
+        <w:t>: linear-</w:t>
+      </w:r>
+      <w:r>
+        <w:t>gradient (</w:t>
+      </w:r>
+      <w:r>
+        <w:t>105deg, rgba(255, 255, 255, 0.9) 0%, rgba(255, 255, 255, 0.7) 100%), url(../../img/nat-10.jpg);</w:t>
+      </w:r>
+    </w:p>
+    <w:p>
+      <w:pPr>
+        <w:pStyle w:val="ListParagraph"/>
+        <w:ind w:left="1080"/>
+      </w:pPr>
+    </w:p>
+    <w:p>
+      <w:pPr>
+        <w:pStyle w:val="ListParagraph"/>
+        <w:numPr>
+          <w:ilvl w:val="0"/>
+          <w:numId w:val="5"/>
+        </w:numPr>
+      </w:pPr>
+      <w:r>
+        <w:t xml:space="preserve">Want to cut some portion around </w:t>
+      </w:r>
+      <w:r>
+        <w:t>an</w:t>
+      </w:r>
+      <w:r>
+        <w:t xml:space="preserve"> </w:t>
+      </w:r>
+      <w:r>
+        <w:t>element:</w:t>
+      </w:r>
+      <w:r>
+        <w:t xml:space="preserve"> u</w:t>
+      </w:r>
+      <w:r>
+        <w:t>se clip</w:t>
+      </w:r>
+      <w:r>
+        <w:t>-</w:t>
+      </w:r>
+      <w:r>
+        <w:t>path.</w:t>
+      </w:r>
+      <w:r>
+        <w:br/>
+      </w:r>
+      <w:r>
+        <w:br/>
+        <w:t xml:space="preserve">2.1 </w:t>
+      </w:r>
+      <w:r>
+        <w:t>clip-path: polygon(0 0,100% 0,100% 75vh,0 100%);</w:t>
+      </w:r>
+    </w:p>
+    <w:p>
+      <w:pPr>
+        <w:ind w:left="360"/>
+      </w:pPr>
+    </w:p>
+    <w:p>
+      <w:pPr>
+        <w:pStyle w:val="ListParagraph"/>
+        <w:numPr>
+          <w:ilvl w:val="0"/>
+          <w:numId w:val="5"/>
+        </w:numPr>
+      </w:pPr>
+      <w:r>
+        <w:t>&amp;copy;</w:t>
+      </w:r>
+    </w:p>
+    <w:p>
+      <w:pPr>
+        <w:pStyle w:val="ListParagraph"/>
+      </w:pPr>
+    </w:p>
+    <w:p>
+      <w:pPr>
+        <w:pStyle w:val="ListParagraph"/>
+        <w:ind w:left="1080"/>
+      </w:pPr>
+      <w:r>
+        <w:t>Html entities.</w:t>
+      </w:r>
+    </w:p>
+    <w:p>
+      <w:pPr>
+        <w:pStyle w:val="ListParagraph"/>
+        <w:numPr>
+          <w:ilvl w:val="0"/>
+          <w:numId w:val="5"/>
+        </w:numPr>
+      </w:pPr>
+      <w:r>
+        <w:t>How to select sibling     : &amp;_childelement1 + &amp;_childelement2</w:t>
+      </w:r>
+    </w:p>
+    <w:p>
+      <w:pPr>
+        <w:pStyle w:val="ListParagraph"/>
+        <w:numPr>
+          <w:ilvl w:val="0"/>
+          <w:numId w:val="5"/>
+        </w:numPr>
+      </w:pPr>
+      <w:r>
+        <w:t xml:space="preserve">How </w:t>
+      </w:r>
+      <w:r>
+        <w:t xml:space="preserve">to select </w:t>
+      </w:r>
+      <w:r>
+        <w:t>child items</w:t>
+      </w:r>
+      <w:r>
+        <w:t xml:space="preserve"> :  &amp; </w:t>
+      </w:r>
+      <w:r>
+        <w:t>&gt; *:hover{ ….effect to run on all children…</w:t>
+      </w:r>
+    </w:p>
+    <w:p>
+      <w:pPr>
+        <w:pStyle w:val="ListParagraph"/>
+        <w:numPr>
+          <w:ilvl w:val="0"/>
+          <w:numId w:val="5"/>
+        </w:numPr>
+      </w:pPr>
+      <w:r>
+        <w:t xml:space="preserve">CSS pseudo elements : </w:t>
+      </w:r>
+      <w:r>
+        <w:br/>
+        <w:t xml:space="preserve">::after </w:t>
+      </w:r>
+      <w:r>
+        <w:tab/>
+      </w:r>
+      <w:r>
+        <w:tab/>
+      </w:r>
+      <w:r>
+        <w:t>-</w:t>
+      </w:r>
+      <w:r>
+        <w:tab/>
+        <w:t>p::after</w:t>
+      </w:r>
+      <w:r>
+        <w:tab/>
+      </w:r>
+      <w:r>
+        <w:tab/>
+        <w:t>-Insert something after the content all paragrap</w:t>
+      </w:r>
+      <w:r>
+        <w:br/>
+        <w:t>::before</w:t>
+      </w:r>
+      <w:r>
+        <w:tab/>
+      </w:r>
+      <w:r>
+        <w:tab/>
+      </w:r>
+      <w:r>
+        <w:t xml:space="preserve">- </w:t>
+      </w:r>
+      <w:r>
+        <w:tab/>
+      </w:r>
+      <w:r>
+        <w:br/>
+        <w:t xml:space="preserve">::first-line </w:t>
+      </w:r>
+      <w:r>
+        <w:tab/>
+      </w:r>
+      <w:r>
+        <w:tab/>
+      </w:r>
+      <w:r>
+        <w:t>-</w:t>
+      </w:r>
+      <w:r>
+        <w:tab/>
+      </w:r>
+      <w:r>
+        <w:br/>
+        <w:t xml:space="preserve">::first-letter </w:t>
+      </w:r>
+      <w:r>
+        <w:tab/>
+      </w:r>
+      <w:r>
+        <w:t xml:space="preserve">- </w:t>
+      </w:r>
+      <w:r>
+        <w:tab/>
+      </w:r>
+      <w:r>
+        <w:br/>
+        <w:t xml:space="preserve">::selection </w:t>
+      </w:r>
+      <w:r>
+        <w:tab/>
+      </w:r>
+      <w:r>
+        <w:tab/>
+      </w:r>
+      <w:r>
+        <w:t xml:space="preserve">- </w:t>
+      </w:r>
+      <w:r>
+        <w:tab/>
+      </w:r>
+      <w:r>
+        <w:br/>
+        <w:t xml:space="preserve">CSS pseudo classes : </w:t>
+      </w:r>
+      <w:r>
+        <w:br/>
+        <w:t>:link</w:t>
+      </w:r>
+      <w:r>
+        <w:tab/>
+        <w:t>-</w:t>
+      </w:r>
+      <w:r>
+        <w:tab/>
+        <w:t>a:link</w:t>
+      </w:r>
+      <w:r>
+        <w:tab/>
+      </w:r>
+      <w:r>
+        <w:tab/>
+        <w:t>-</w:t>
+      </w:r>
+      <w:r>
+        <w:tab/>
+        <w:t>Selects all unvisited links</w:t>
+      </w:r>
+      <w:r>
+        <w:br/>
+        <w:t>:active</w:t>
+      </w:r>
+      <w:r>
+        <w:tab/>
+      </w:r>
+      <w:r>
+        <w:t>-</w:t>
+      </w:r>
+      <w:r>
+        <w:tab/>
+        <w:t>a:active</w:t>
+      </w:r>
+      <w:r>
+        <w:tab/>
+      </w:r>
+      <w:r>
+        <w:tab/>
+        <w:t>-</w:t>
+      </w:r>
+      <w:r>
+        <w:tab/>
+        <w:t>Selects the active link</w:t>
+      </w:r>
+    </w:p>
+    <w:p>
+      <w:pPr>
+        <w:pStyle w:val="ListParagraph"/>
+        <w:ind w:left="1080"/>
+      </w:pPr>
+      <w:r>
+        <w:t>:visited</w:t>
+      </w:r>
+      <w:r>
+        <w:tab/>
+        <w:t>-</w:t>
+      </w:r>
+      <w:r>
+        <w:tab/>
+        <w:t>a:visited</w:t>
+      </w:r>
+      <w:r>
+        <w:tab/>
+        <w:t>-</w:t>
+      </w:r>
+      <w:r>
+        <w:tab/>
+        <w:t>Selects all visited links</w:t>
+      </w:r>
+    </w:p>
+    <w:p>
+      <w:pPr>
+        <w:pStyle w:val="ListParagraph"/>
+        <w:ind w:left="1080"/>
+      </w:pPr>
+      <w:r>
+        <w:t>:target</w:t>
+      </w:r>
+      <w:r>
+        <w:tab/>
+        <w:t>-</w:t>
+      </w:r>
+      <w:r>
+        <w:tab/>
+      </w:r>
+      <w:r>
+        <w:t>:target {…}</w:t>
+      </w:r>
+      <w:r>
+        <w:tab/>
+        <w:t xml:space="preserve">- </w:t>
+      </w:r>
+      <w:r>
+        <w:tab/>
+        <w:t>Selects the current active #id element</w:t>
+      </w:r>
+      <w:r>
+        <w:br/>
+        <w:t>[#id is the id of an element. href of a link will be #id.]</w:t>
+      </w:r>
+    </w:p>
+    <w:p>
+      <w:pPr>
+        <w:pStyle w:val="ListParagraph"/>
+        <w:ind w:left="1080"/>
+      </w:pPr>
+    </w:p>
+    <w:p>
+      <w:pPr>
+        <w:pStyle w:val="ListParagraph"/>
+        <w:ind w:left="1080"/>
+      </w:pPr>
+      <w:r>
+        <w:t xml:space="preserve">:hover </w:t>
+      </w:r>
+      <w:r>
+        <w:tab/>
+        <w:t>-</w:t>
+      </w:r>
+      <w:r>
+        <w:tab/>
+        <w:t>p:hover</w:t>
+      </w:r>
+      <w:r>
+        <w:tab/>
+      </w:r>
+      <w:r>
+        <w:tab/>
+        <w:t>-</w:t>
+      </w:r>
+      <w:r>
+        <w:tab/>
+        <w:t>Selects the paragraph on hover</w:t>
+      </w:r>
+    </w:p>
+    <w:p>
+      <w:pPr>
+        <w:pStyle w:val="ListParagraph"/>
+        <w:ind w:left="1080"/>
+      </w:pPr>
+      <w:r>
+        <w:t>:focus</w:t>
+      </w:r>
+      <w:r>
+        <w:tab/>
+        <w:t>-</w:t>
+      </w:r>
+      <w:r>
+        <w:tab/>
+        <w:t>input:focus</w:t>
+      </w:r>
+      <w:r>
+        <w:tab/>
+        <w:t>-</w:t>
+      </w:r>
+      <w:r>
+        <w:tab/>
+        <w:t>Selects the input element that has focus.</w:t>
+      </w:r>
+    </w:p>
+    <w:p>
+      <w:pPr>
+        <w:pStyle w:val="ListParagraph"/>
+        <w:ind w:left="1080"/>
+      </w:pPr>
+    </w:p>
+    <w:p>
+      <w:pPr>
+        <w:pStyle w:val="ListParagraph"/>
+        <w:ind w:left="1080"/>
+      </w:pPr>
+      <w:r>
+        <w:t xml:space="preserve">:enabled </w:t>
+      </w:r>
+      <w:r>
+        <w:tab/>
+        <w:t>-</w:t>
+      </w:r>
+      <w:r>
+        <w:tab/>
+        <w:t>input:enabled</w:t>
+      </w:r>
+      <w:r>
+        <w:tab/>
+        <w:t>-</w:t>
+      </w:r>
+      <w:r>
+        <w:tab/>
+        <w:t>Selects ‘every’ enabled &lt;input&gt; element</w:t>
+      </w:r>
+    </w:p>
+    <w:p>
+      <w:pPr>
+        <w:pStyle w:val="ListParagraph"/>
+        <w:ind w:left="1080"/>
+      </w:pPr>
+    </w:p>
+    <w:p>
+      <w:pPr>
+        <w:pStyle w:val="ListParagraph"/>
+        <w:ind w:left="1080"/>
+      </w:pPr>
+      <w:r>
+        <w:br/>
+      </w:r>
+      <w:r>
+        <w:t xml:space="preserve"> </w:t>
+      </w:r>
+    </w:p>
+    <w:p>
+      <w:pPr>
+        <w:pStyle w:val="ListParagraph"/>
+        <w:numPr>
+          <w:ilvl w:val="0"/>
+          <w:numId w:val="5"/>
+        </w:numPr>
+      </w:pPr>
+      <w:r>
+        <w:t xml:space="preserve">Pseudo classes : not / </w:t>
+      </w:r>
+    </w:p>
+    <w:p>
+      <w:pPr>
+        <w:pStyle w:val="ListParagraph"/>
+        <w:numPr>
+          <w:ilvl w:val="0"/>
+          <w:numId w:val="5"/>
+        </w:numPr>
+      </w:pPr>
+      <w:r>
+        <w:t>Using transition.</w:t>
+      </w:r>
+    </w:p>
+    <w:p>
+      <w:pPr>
+        <w:pStyle w:val="ListParagraph"/>
+        <w:numPr>
+          <w:ilvl w:val="0"/>
+          <w:numId w:val="6"/>
+        </w:numPr>
+      </w:pPr>
+      <w:r>
+        <w:t>Transition : transform 0.2s, width 0.3s cubic-bezier(1,0,0,1) 0.5s;</w:t>
+      </w:r>
+      <w:r>
+        <w:br/>
+        <w:t>Here we are animating two properties.</w:t>
+      </w:r>
+      <w:r>
+        <w:br/>
+        <w:t>Initially the transform property, will be animated for about 0.2 seconds.</w:t>
+      </w:r>
+      <w:r>
+        <w:br/>
+        <w:t>Then after a delay of 0.5seconds the width property will be animated.</w:t>
+      </w:r>
+    </w:p>
+    <w:p>
+      <w:pPr>
+        <w:pStyle w:val="ListParagraph"/>
+        <w:ind w:left="1440"/>
+      </w:pPr>
+      <w:r>
+        <w:t>The width animation will continue for 0.3seconds in “”cubic-bezier(1,0,0,1)”” fashion</w:t>
+      </w:r>
+    </w:p>
+    <w:p>
+      <w:pPr>
+        <w:pStyle w:val="ListParagraph"/>
+        <w:numPr>
+          <w:ilvl w:val="0"/>
+          <w:numId w:val="5"/>
+        </w:numPr>
+      </w:pPr>
+      <w:r>
+        <w:t>Did you know that the Z-index only works if the position is specified.</w:t>
+      </w:r>
+    </w:p>
+    <w:p>
+      <w:pPr>
+        <w:pStyle w:val="ListParagraph"/>
+        <w:numPr>
+          <w:ilvl w:val="0"/>
+          <w:numId w:val="5"/>
+        </w:numPr>
+      </w:pPr>
+      <w:r>
+        <w:t>Use figure along with img</w:t>
+      </w:r>
+      <w:r>
+        <w:t xml:space="preserve"> – so that you can add a caption</w:t>
+      </w:r>
+      <w:r>
+        <w:t>.</w:t>
+      </w:r>
+      <w:r>
+        <w:br/>
+        <w:t xml:space="preserve">                  &lt;figure class="gallery__item"&gt;</w:t>
+      </w:r>
+      <w:r>
+        <w:br/>
+      </w:r>
+      <w:r>
+        <w:lastRenderedPageBreak/>
+        <w:t xml:space="preserve">                         &lt;img src="./img/hotel-1.jpg" alt="" class="gallery__photo"&gt;</w:t>
+      </w:r>
+      <w:r>
+        <w:br/>
+        <w:t xml:space="preserve">                   &lt;/figure&gt;  </w:t>
+      </w:r>
+    </w:p>
+    <w:p>
+      <w:pPr>
+        <w:pStyle w:val="ListParagraph"/>
+        <w:numPr>
+          <w:ilvl w:val="0"/>
+          <w:numId w:val="5"/>
+        </w:numPr>
+      </w:pPr>
+      <w:r>
+        <w:t>&lt;img&gt; : Image elements are inline elements.</w:t>
+      </w:r>
+      <w:r>
+        <w:t xml:space="preserve"> Make it a </w:t>
+      </w:r>
+      <w:r>
+        <w:t>b</w:t>
+      </w:r>
+      <w:r>
+        <w:t>l</w:t>
+      </w:r>
+      <w:r>
+        <w:t>ock to avoid having a small space below the image when its inline.</w:t>
+      </w:r>
+    </w:p>
+    <w:p>
+      <w:pPr>
+        <w:pStyle w:val="ListParagraph"/>
+        <w:numPr>
+          <w:ilvl w:val="0"/>
+          <w:numId w:val="5"/>
+        </w:numPr>
+      </w:pPr>
+      <w:r>
+        <w:t>Ever saw a : blockquote html element. ..?</w:t>
+      </w:r>
     </w:p>
     <w:sectPr>
       <w:pgSz w:w="12240" w:h="15840"/>
@@ -298,9 +1219,172 @@
 </w:document>
 </file>
 
+<file path=word/endnotes.xml><?xml version="1.0" encoding="utf-8"?>
+<w:endnotes xmlns:wpc="http://schemas.microsoft.com/office/word/2010/wordprocessingCanvas" xmlns:mc="http://schemas.openxmlformats.org/markup-compatibility/2006" xmlns:o="urn:schemas-microsoft-com:office:office" xmlns:r="http://schemas.openxmlformats.org/officeDocument/2006/relationships" xmlns:m="http://schemas.openxmlformats.org/officeDocument/2006/math" xmlns:v="urn:schemas-microsoft-com:vml" xmlns:wp14="http://schemas.microsoft.com/office/word/2010/wordprocessingDrawing" xmlns:wp="http://schemas.openxmlformats.org/drawingml/2006/wordprocessingDrawing" xmlns:w10="urn:schemas-microsoft-com:office:word" xmlns:w="http://schemas.openxmlformats.org/wordprocessingml/2006/main" xmlns:w14="http://schemas.microsoft.com/office/word/2010/wordml" xmlns:w15="http://schemas.microsoft.com/office/word/2012/wordml" xmlns:wpg="http://schemas.microsoft.com/office/word/2010/wordprocessingGroup" xmlns:wpi="http://schemas.microsoft.com/office/word/2010/wordprocessingInk" xmlns:wne="http://schemas.microsoft.com/office/word/2006/wordml" xmlns:wps="http://schemas.microsoft.com/office/word/2010/wordprocessingShape" mc:Ignorable="w14 w15 wp14">
+  <w:endnote w:type="separator" w:id="-1">
+    <w:p>
+      <w:pPr>
+        <w:spacing w:after="0" w:line="240" w:lineRule="auto"/>
+      </w:pPr>
+      <w:r>
+        <w:separator/>
+      </w:r>
+    </w:p>
+  </w:endnote>
+  <w:endnote w:type="continuationSeparator" w:id="0">
+    <w:p>
+      <w:pPr>
+        <w:spacing w:after="0" w:line="240" w:lineRule="auto"/>
+      </w:pPr>
+      <w:r>
+        <w:continuationSeparator/>
+      </w:r>
+    </w:p>
+  </w:endnote>
+</w:endnotes>
+</file>
+
+<file path=word/footnotes.xml><?xml version="1.0" encoding="utf-8"?>
+<w:footnotes xmlns:wpc="http://schemas.microsoft.com/office/word/2010/wordprocessingCanvas" xmlns:mc="http://schemas.openxmlformats.org/markup-compatibility/2006" xmlns:o="urn:schemas-microsoft-com:office:office" xmlns:r="http://schemas.openxmlformats.org/officeDocument/2006/relationships" xmlns:m="http://schemas.openxmlformats.org/officeDocument/2006/math" xmlns:v="urn:schemas-microsoft-com:vml" xmlns:wp14="http://schemas.microsoft.com/office/word/2010/wordprocessingDrawing" xmlns:wp="http://schemas.openxmlformats.org/drawingml/2006/wordprocessingDrawing" xmlns:w10="urn:schemas-microsoft-com:office:word" xmlns:w="http://schemas.openxmlformats.org/wordprocessingml/2006/main" xmlns:w14="http://schemas.microsoft.com/office/word/2010/wordml" xmlns:w15="http://schemas.microsoft.com/office/word/2012/wordml" xmlns:wpg="http://schemas.microsoft.com/office/word/2010/wordprocessingGroup" xmlns:wpi="http://schemas.microsoft.com/office/word/2010/wordprocessingInk" xmlns:wne="http://schemas.microsoft.com/office/word/2006/wordml" xmlns:wps="http://schemas.microsoft.com/office/word/2010/wordprocessingShape" mc:Ignorable="w14 w15 wp14">
+  <w:footnote w:type="separator" w:id="-1">
+    <w:p>
+      <w:pPr>
+        <w:spacing w:after="0" w:line="240" w:lineRule="auto"/>
+      </w:pPr>
+      <w:r>
+        <w:separator/>
+      </w:r>
+    </w:p>
+  </w:footnote>
+  <w:footnote w:type="continuationSeparator" w:id="0">
+    <w:p>
+      <w:pPr>
+        <w:spacing w:after="0" w:line="240" w:lineRule="auto"/>
+      </w:pPr>
+      <w:r>
+        <w:continuationSeparator/>
+      </w:r>
+    </w:p>
+  </w:footnote>
+</w:footnotes>
+</file>
+
 <file path=word/numbering.xml><?xml version="1.0" encoding="utf-8"?>
 <w:numbering xmlns:wpc="http://schemas.microsoft.com/office/word/2010/wordprocessingCanvas" xmlns:mc="http://schemas.openxmlformats.org/markup-compatibility/2006" xmlns:o="urn:schemas-microsoft-com:office:office" xmlns:r="http://schemas.openxmlformats.org/officeDocument/2006/relationships" xmlns:m="http://schemas.openxmlformats.org/officeDocument/2006/math" xmlns:v="urn:schemas-microsoft-com:vml" xmlns:wp14="http://schemas.microsoft.com/office/word/2010/wordprocessingDrawing" xmlns:wp="http://schemas.openxmlformats.org/drawingml/2006/wordprocessingDrawing" xmlns:w10="urn:schemas-microsoft-com:office:word" xmlns:w="http://schemas.openxmlformats.org/wordprocessingml/2006/main" xmlns:w14="http://schemas.microsoft.com/office/word/2010/wordml" xmlns:w15="http://schemas.microsoft.com/office/word/2012/wordml" xmlns:wpg="http://schemas.microsoft.com/office/word/2010/wordprocessingGroup" xmlns:wpi="http://schemas.microsoft.com/office/word/2010/wordprocessingInk" xmlns:wne="http://schemas.microsoft.com/office/word/2006/wordml" xmlns:wps="http://schemas.microsoft.com/office/word/2010/wordprocessingShape" mc:Ignorable="w14 w15 wp14">
   <w:abstractNum w:abstractNumId="0" w15:restartNumberingAfterBreak="0">
+    <w:nsid w:val="0DC6279A"/>
+    <w:multiLevelType w:val="hybridMultilevel"/>
+    <w:tmpl w:val="E26E1B40"/>
+    <w:lvl w:ilvl="0" w:tplc="79BA619A">
+      <w:start w:val="10"/>
+      <w:numFmt w:val="bullet"/>
+      <w:lvlText w:val=""/>
+      <w:lvlJc w:val="left"/>
+      <w:pPr>
+        <w:ind w:left="1440" w:hanging="360"/>
+      </w:pPr>
+      <w:rPr>
+        <w:rFonts w:ascii="Wingdings" w:eastAsiaTheme="minorHAnsi" w:hAnsi="Wingdings" w:cstheme="minorBidi" w:hint="default"/>
+      </w:rPr>
+    </w:lvl>
+    <w:lvl w:ilvl="1" w:tplc="04090003" w:tentative="1">
+      <w:start w:val="1"/>
+      <w:numFmt w:val="bullet"/>
+      <w:lvlText w:val="o"/>
+      <w:lvlJc w:val="left"/>
+      <w:pPr>
+        <w:ind w:left="2160" w:hanging="360"/>
+      </w:pPr>
+      <w:rPr>
+        <w:rFonts w:ascii="Courier New" w:hAnsi="Courier New" w:cs="Courier New" w:hint="default"/>
+      </w:rPr>
+    </w:lvl>
+    <w:lvl w:ilvl="2" w:tplc="04090005" w:tentative="1">
+      <w:start w:val="1"/>
+      <w:numFmt w:val="bullet"/>
+      <w:lvlText w:val=""/>
+      <w:lvlJc w:val="left"/>
+      <w:pPr>
+        <w:ind w:left="2880" w:hanging="360"/>
+      </w:pPr>
+      <w:rPr>
+        <w:rFonts w:ascii="Wingdings" w:hAnsi="Wingdings" w:hint="default"/>
+      </w:rPr>
+    </w:lvl>
+    <w:lvl w:ilvl="3" w:tplc="04090001" w:tentative="1">
+      <w:start w:val="1"/>
+      <w:numFmt w:val="bullet"/>
+      <w:lvlText w:val=""/>
+      <w:lvlJc w:val="left"/>
+      <w:pPr>
+        <w:ind w:left="3600" w:hanging="360"/>
+      </w:pPr>
+      <w:rPr>
+        <w:rFonts w:ascii="Symbol" w:hAnsi="Symbol" w:hint="default"/>
+      </w:rPr>
+    </w:lvl>
+    <w:lvl w:ilvl="4" w:tplc="04090003" w:tentative="1">
+      <w:start w:val="1"/>
+      <w:numFmt w:val="bullet"/>
+      <w:lvlText w:val="o"/>
+      <w:lvlJc w:val="left"/>
+      <w:pPr>
+        <w:ind w:left="4320" w:hanging="360"/>
+      </w:pPr>
+      <w:rPr>
+        <w:rFonts w:ascii="Courier New" w:hAnsi="Courier New" w:cs="Courier New" w:hint="default"/>
+      </w:rPr>
+    </w:lvl>
+    <w:lvl w:ilvl="5" w:tplc="04090005" w:tentative="1">
+      <w:start w:val="1"/>
+      <w:numFmt w:val="bullet"/>
+      <w:lvlText w:val=""/>
+      <w:lvlJc w:val="left"/>
+      <w:pPr>
+        <w:ind w:left="5040" w:hanging="360"/>
+      </w:pPr>
+      <w:rPr>
+        <w:rFonts w:ascii="Wingdings" w:hAnsi="Wingdings" w:hint="default"/>
+      </w:rPr>
+    </w:lvl>
+    <w:lvl w:ilvl="6" w:tplc="04090001" w:tentative="1">
+      <w:start w:val="1"/>
+      <w:numFmt w:val="bullet"/>
+      <w:lvlText w:val=""/>
+      <w:lvlJc w:val="left"/>
+      <w:pPr>
+        <w:ind w:left="5760" w:hanging="360"/>
+      </w:pPr>
+      <w:rPr>
+        <w:rFonts w:ascii="Symbol" w:hAnsi="Symbol" w:hint="default"/>
+      </w:rPr>
+    </w:lvl>
+    <w:lvl w:ilvl="7" w:tplc="04090003" w:tentative="1">
+      <w:start w:val="1"/>
+      <w:numFmt w:val="bullet"/>
+      <w:lvlText w:val="o"/>
+      <w:lvlJc w:val="left"/>
+      <w:pPr>
+        <w:ind w:left="6480" w:hanging="360"/>
+      </w:pPr>
+      <w:rPr>
+        <w:rFonts w:ascii="Courier New" w:hAnsi="Courier New" w:cs="Courier New" w:hint="default"/>
+      </w:rPr>
+    </w:lvl>
+    <w:lvl w:ilvl="8" w:tplc="04090005" w:tentative="1">
+      <w:start w:val="1"/>
+      <w:numFmt w:val="bullet"/>
+      <w:lvlText w:val=""/>
+      <w:lvlJc w:val="left"/>
+      <w:pPr>
+        <w:ind w:left="7200" w:hanging="360"/>
+      </w:pPr>
+      <w:rPr>
+        <w:rFonts w:ascii="Wingdings" w:hAnsi="Wingdings" w:hint="default"/>
+      </w:rPr>
+    </w:lvl>
+  </w:abstractNum>
+  <w:abstractNum w:abstractNumId="1" w15:restartNumberingAfterBreak="0">
     <w:nsid w:val="1F0A6CB1"/>
     <w:multiLevelType w:val="hybridMultilevel"/>
     <w:tmpl w:val="2EE685FC"/>
@@ -389,7 +1473,7 @@
       </w:pPr>
     </w:lvl>
   </w:abstractNum>
-  <w:abstractNum w:abstractNumId="1" w15:restartNumberingAfterBreak="0">
+  <w:abstractNum w:abstractNumId="2" w15:restartNumberingAfterBreak="0">
     <w:nsid w:val="36690AD6"/>
     <w:multiLevelType w:val="hybridMultilevel"/>
     <w:tmpl w:val="33F80384"/>
@@ -478,7 +1562,7 @@
       </w:pPr>
     </w:lvl>
   </w:abstractNum>
-  <w:abstractNum w:abstractNumId="2" w15:restartNumberingAfterBreak="0">
+  <w:abstractNum w:abstractNumId="3" w15:restartNumberingAfterBreak="0">
     <w:nsid w:val="384F74EA"/>
     <w:multiLevelType w:val="hybridMultilevel"/>
     <w:tmpl w:val="D9CADBE6"/>
@@ -590,14 +1674,201 @@
       </w:rPr>
     </w:lvl>
   </w:abstractNum>
+  <w:abstractNum w:abstractNumId="4" w15:restartNumberingAfterBreak="0">
+    <w:nsid w:val="4B083D11"/>
+    <w:multiLevelType w:val="hybridMultilevel"/>
+    <w:tmpl w:val="7D92F0B0"/>
+    <w:lvl w:ilvl="0" w:tplc="7F4E3D6A">
+      <w:start w:val="1"/>
+      <w:numFmt w:val="decimal"/>
+      <w:lvlText w:val="%1."/>
+      <w:lvlJc w:val="left"/>
+      <w:pPr>
+        <w:ind w:left="1080" w:hanging="360"/>
+      </w:pPr>
+      <w:rPr>
+        <w:rFonts w:hint="default"/>
+      </w:rPr>
+    </w:lvl>
+    <w:lvl w:ilvl="1" w:tplc="04090019">
+      <w:start w:val="1"/>
+      <w:numFmt w:val="lowerLetter"/>
+      <w:lvlText w:val="%2."/>
+      <w:lvlJc w:val="left"/>
+      <w:pPr>
+        <w:ind w:left="1800" w:hanging="360"/>
+      </w:pPr>
+    </w:lvl>
+    <w:lvl w:ilvl="2" w:tplc="0409001B" w:tentative="1">
+      <w:start w:val="1"/>
+      <w:numFmt w:val="lowerRoman"/>
+      <w:lvlText w:val="%3."/>
+      <w:lvlJc w:val="right"/>
+      <w:pPr>
+        <w:ind w:left="2520" w:hanging="180"/>
+      </w:pPr>
+    </w:lvl>
+    <w:lvl w:ilvl="3" w:tplc="0409000F" w:tentative="1">
+      <w:start w:val="1"/>
+      <w:numFmt w:val="decimal"/>
+      <w:lvlText w:val="%4."/>
+      <w:lvlJc w:val="left"/>
+      <w:pPr>
+        <w:ind w:left="3240" w:hanging="360"/>
+      </w:pPr>
+    </w:lvl>
+    <w:lvl w:ilvl="4" w:tplc="04090019" w:tentative="1">
+      <w:start w:val="1"/>
+      <w:numFmt w:val="lowerLetter"/>
+      <w:lvlText w:val="%5."/>
+      <w:lvlJc w:val="left"/>
+      <w:pPr>
+        <w:ind w:left="3960" w:hanging="360"/>
+      </w:pPr>
+    </w:lvl>
+    <w:lvl w:ilvl="5" w:tplc="0409001B" w:tentative="1">
+      <w:start w:val="1"/>
+      <w:numFmt w:val="lowerRoman"/>
+      <w:lvlText w:val="%6."/>
+      <w:lvlJc w:val="right"/>
+      <w:pPr>
+        <w:ind w:left="4680" w:hanging="180"/>
+      </w:pPr>
+    </w:lvl>
+    <w:lvl w:ilvl="6" w:tplc="0409000F" w:tentative="1">
+      <w:start w:val="1"/>
+      <w:numFmt w:val="decimal"/>
+      <w:lvlText w:val="%7."/>
+      <w:lvlJc w:val="left"/>
+      <w:pPr>
+        <w:ind w:left="5400" w:hanging="360"/>
+      </w:pPr>
+    </w:lvl>
+    <w:lvl w:ilvl="7" w:tplc="04090019" w:tentative="1">
+      <w:start w:val="1"/>
+      <w:numFmt w:val="lowerLetter"/>
+      <w:lvlText w:val="%8."/>
+      <w:lvlJc w:val="left"/>
+      <w:pPr>
+        <w:ind w:left="6120" w:hanging="360"/>
+      </w:pPr>
+    </w:lvl>
+    <w:lvl w:ilvl="8" w:tplc="0409001B" w:tentative="1">
+      <w:start w:val="1"/>
+      <w:numFmt w:val="lowerRoman"/>
+      <w:lvlText w:val="%9."/>
+      <w:lvlJc w:val="right"/>
+      <w:pPr>
+        <w:ind w:left="6840" w:hanging="180"/>
+      </w:pPr>
+    </w:lvl>
+  </w:abstractNum>
+  <w:abstractNum w:abstractNumId="5" w15:restartNumberingAfterBreak="0">
+    <w:nsid w:val="618D201B"/>
+    <w:multiLevelType w:val="hybridMultilevel"/>
+    <w:tmpl w:val="70307A3E"/>
+    <w:lvl w:ilvl="0" w:tplc="0409000F">
+      <w:start w:val="1"/>
+      <w:numFmt w:val="decimal"/>
+      <w:lvlText w:val="%1."/>
+      <w:lvlJc w:val="left"/>
+      <w:pPr>
+        <w:ind w:left="720" w:hanging="360"/>
+      </w:pPr>
+      <w:rPr>
+        <w:rFonts w:hint="default"/>
+      </w:rPr>
+    </w:lvl>
+    <w:lvl w:ilvl="1" w:tplc="04090019" w:tentative="1">
+      <w:start w:val="1"/>
+      <w:numFmt w:val="lowerLetter"/>
+      <w:lvlText w:val="%2."/>
+      <w:lvlJc w:val="left"/>
+      <w:pPr>
+        <w:ind w:left="1440" w:hanging="360"/>
+      </w:pPr>
+    </w:lvl>
+    <w:lvl w:ilvl="2" w:tplc="0409001B" w:tentative="1">
+      <w:start w:val="1"/>
+      <w:numFmt w:val="lowerRoman"/>
+      <w:lvlText w:val="%3."/>
+      <w:lvlJc w:val="right"/>
+      <w:pPr>
+        <w:ind w:left="2160" w:hanging="180"/>
+      </w:pPr>
+    </w:lvl>
+    <w:lvl w:ilvl="3" w:tplc="0409000F" w:tentative="1">
+      <w:start w:val="1"/>
+      <w:numFmt w:val="decimal"/>
+      <w:lvlText w:val="%4."/>
+      <w:lvlJc w:val="left"/>
+      <w:pPr>
+        <w:ind w:left="2880" w:hanging="360"/>
+      </w:pPr>
+    </w:lvl>
+    <w:lvl w:ilvl="4" w:tplc="04090019" w:tentative="1">
+      <w:start w:val="1"/>
+      <w:numFmt w:val="lowerLetter"/>
+      <w:lvlText w:val="%5."/>
+      <w:lvlJc w:val="left"/>
+      <w:pPr>
+        <w:ind w:left="3600" w:hanging="360"/>
+      </w:pPr>
+    </w:lvl>
+    <w:lvl w:ilvl="5" w:tplc="0409001B" w:tentative="1">
+      <w:start w:val="1"/>
+      <w:numFmt w:val="lowerRoman"/>
+      <w:lvlText w:val="%6."/>
+      <w:lvlJc w:val="right"/>
+      <w:pPr>
+        <w:ind w:left="4320" w:hanging="180"/>
+      </w:pPr>
+    </w:lvl>
+    <w:lvl w:ilvl="6" w:tplc="0409000F" w:tentative="1">
+      <w:start w:val="1"/>
+      <w:numFmt w:val="decimal"/>
+      <w:lvlText w:val="%7."/>
+      <w:lvlJc w:val="left"/>
+      <w:pPr>
+        <w:ind w:left="5040" w:hanging="360"/>
+      </w:pPr>
+    </w:lvl>
+    <w:lvl w:ilvl="7" w:tplc="04090019" w:tentative="1">
+      <w:start w:val="1"/>
+      <w:numFmt w:val="lowerLetter"/>
+      <w:lvlText w:val="%8."/>
+      <w:lvlJc w:val="left"/>
+      <w:pPr>
+        <w:ind w:left="5760" w:hanging="360"/>
+      </w:pPr>
+    </w:lvl>
+    <w:lvl w:ilvl="8" w:tplc="0409001B" w:tentative="1">
+      <w:start w:val="1"/>
+      <w:numFmt w:val="lowerRoman"/>
+      <w:lvlText w:val="%9."/>
+      <w:lvlJc w:val="right"/>
+      <w:pPr>
+        <w:ind w:left="6480" w:hanging="180"/>
+      </w:pPr>
+    </w:lvl>
+  </w:abstractNum>
   <w:num w:numId="1">
-    <w:abstractNumId w:val="0"/>
+    <w:abstractNumId w:val="1"/>
   </w:num>
   <w:num w:numId="2">
-    <w:abstractNumId w:val="1"/>
+    <w:abstractNumId w:val="2"/>
   </w:num>
   <w:num w:numId="3">
-    <w:abstractNumId w:val="2"/>
+    <w:abstractNumId w:val="3"/>
+  </w:num>
+  <w:num w:numId="4">
+    <w:abstractNumId w:val="5"/>
+  </w:num>
+  <w:num w:numId="5">
+    <w:abstractNumId w:val="4"/>
+  </w:num>
+  <w:num w:numId="6">
+    <w:abstractNumId w:val="0"/>
   </w:num>
 </w:numbering>
 </file>
@@ -1058,6 +2329,50 @@
       <w:u w:val="single"/>
     </w:rPr>
   </w:style>
+  <w:style w:type="paragraph" w:styleId="Header">
+    <w:name w:val="header"/>
+    <w:basedOn w:val="Normal"/>
+    <w:link w:val="HeaderChar"/>
+    <w:uiPriority w:val="99"/>
+    <w:unhideWhenUsed/>
+    <w:rsid w:val="006142BA"/>
+    <w:pPr>
+      <w:tabs>
+        <w:tab w:val="center" w:pos="4680"/>
+        <w:tab w:val="right" w:pos="9360"/>
+      </w:tabs>
+      <w:spacing w:after="0" w:line="240" w:lineRule="auto"/>
+    </w:pPr>
+  </w:style>
+  <w:style w:type="character" w:customStyle="1" w:styleId="HeaderChar">
+    <w:name w:val="Header Char"/>
+    <w:basedOn w:val="DefaultParagraphFont"/>
+    <w:link w:val="Header"/>
+    <w:uiPriority w:val="99"/>
+    <w:rsid w:val="006142BA"/>
+  </w:style>
+  <w:style w:type="paragraph" w:styleId="Footer">
+    <w:name w:val="footer"/>
+    <w:basedOn w:val="Normal"/>
+    <w:link w:val="FooterChar"/>
+    <w:uiPriority w:val="99"/>
+    <w:unhideWhenUsed/>
+    <w:rsid w:val="006142BA"/>
+    <w:pPr>
+      <w:tabs>
+        <w:tab w:val="center" w:pos="4680"/>
+        <w:tab w:val="right" w:pos="9360"/>
+      </w:tabs>
+      <w:spacing w:after="0" w:line="240" w:lineRule="auto"/>
+    </w:pPr>
+  </w:style>
+  <w:style w:type="character" w:customStyle="1" w:styleId="FooterChar">
+    <w:name w:val="Footer Char"/>
+    <w:basedOn w:val="DefaultParagraphFont"/>
+    <w:link w:val="Footer"/>
+    <w:uiPriority w:val="99"/>
+    <w:rsid w:val="006142BA"/>
+  </w:style>
 </w:styles>
 </file>
 

</xml_diff>

<commit_message>
HTML CSS : SVG text animation
</commit_message>
<xml_diff>
--- a/CSS Resources.docx
+++ b/CSS Resources.docx
@@ -570,8 +570,6 @@
       <w:r>
         <w:t>s</w:t>
       </w:r>
-      <w:bookmarkStart w:id="0" w:name="_GoBack"/>
-      <w:bookmarkEnd w:id="0"/>
     </w:p>
     <w:p/>
     <w:p/>
@@ -1208,6 +1206,97 @@
       <w:r>
         <w:t>Ever saw a : blockquote html element. ..?</w:t>
       </w:r>
+    </w:p>
+    <w:p>
+      <w:pPr>
+        <w:pStyle w:val="ListParagraph"/>
+        <w:numPr>
+          <w:ilvl w:val="0"/>
+          <w:numId w:val="5"/>
+        </w:numPr>
+      </w:pPr>
+      <w:r>
+        <w:t>Readme.md</w:t>
+      </w:r>
+      <w:r>
+        <w:t xml:space="preserve"> cheat sheet</w:t>
+      </w:r>
+      <w:r>
+        <w:br/>
+      </w:r>
+      <w:hyperlink r:id="rId19" w:history="1">
+        <w:r>
+          <w:rPr>
+            <w:rStyle w:val="Hyperlink"/>
+          </w:rPr>
+          <w:t>https://github.com/tchapi/markdown-cheatsheet/blob/master/README.md</w:t>
+        </w:r>
+      </w:hyperlink>
+    </w:p>
+    <w:p>
+      <w:pPr>
+        <w:pStyle w:val="ListParagraph"/>
+        <w:numPr>
+          <w:ilvl w:val="0"/>
+          <w:numId w:val="5"/>
+        </w:numPr>
+      </w:pPr>
+      <w:hyperlink r:id="rId20" w:history="1">
+        <w:r>
+          <w:rPr>
+            <w:rStyle w:val="Hyperlink"/>
+          </w:rPr>
+          <w:t>https://webgradients.com/</w:t>
+        </w:r>
+      </w:hyperlink>
+      <w:r>
+        <w:t xml:space="preserve"> : </w:t>
+      </w:r>
+      <w:r>
+        <w:br/>
+      </w:r>
+      <w:r>
+        <w:rPr>
+          <w:noProof/>
+        </w:rPr>
+        <w:drawing>
+          <wp:inline distT="0" distB="0" distL="0" distR="0" wp14:anchorId="149EBF76" wp14:editId="30A8E34C">
+            <wp:extent cx="5943600" cy="3458210"/>
+            <wp:effectExtent l="0" t="0" r="0" b="8890"/>
+            <wp:docPr id="6" name="Picture 6"/>
+            <wp:cNvGraphicFramePr>
+              <a:graphicFrameLocks xmlns:a="http://schemas.openxmlformats.org/drawingml/2006/main" noChangeAspect="1"/>
+            </wp:cNvGraphicFramePr>
+            <a:graphic xmlns:a="http://schemas.openxmlformats.org/drawingml/2006/main">
+              <a:graphicData uri="http://schemas.openxmlformats.org/drawingml/2006/picture">
+                <pic:pic xmlns:pic="http://schemas.openxmlformats.org/drawingml/2006/picture">
+                  <pic:nvPicPr>
+                    <pic:cNvPr id="1" name=""/>
+                    <pic:cNvPicPr/>
+                  </pic:nvPicPr>
+                  <pic:blipFill>
+                    <a:blip r:embed="rId21"/>
+                    <a:stretch>
+                      <a:fillRect/>
+                    </a:stretch>
+                  </pic:blipFill>
+                  <pic:spPr>
+                    <a:xfrm>
+                      <a:off x="0" y="0"/>
+                      <a:ext cx="5943600" cy="3458210"/>
+                    </a:xfrm>
+                    <a:prstGeom prst="rect">
+                      <a:avLst/>
+                    </a:prstGeom>
+                  </pic:spPr>
+                </pic:pic>
+              </a:graphicData>
+            </a:graphic>
+          </wp:inline>
+        </w:drawing>
+      </w:r>
+      <w:bookmarkStart w:id="0" w:name="_GoBack"/>
+      <w:bookmarkEnd w:id="0"/>
     </w:p>
     <w:sectPr>
       <w:pgSz w:w="12240" w:h="15840"/>

</xml_diff>

<commit_message>
HTML5 CSS3 : CSS Animated popup
</commit_message>
<xml_diff>
--- a/CSS Resources.docx
+++ b/CSS Resources.docx
@@ -1295,8 +1295,48 @@
           </wp:inline>
         </w:drawing>
       </w:r>
+    </w:p>
+    <w:p>
+      <w:pPr>
+        <w:pStyle w:val="ListParagraph"/>
+        <w:numPr>
+          <w:ilvl w:val="0"/>
+          <w:numId w:val="5"/>
+        </w:numPr>
+      </w:pPr>
+      <w:r>
+        <w:br/>
+      </w:r>
+      <w:hyperlink r:id="rId22" w:history="1">
+        <w:r>
+          <w:rPr>
+            <w:rStyle w:val="Hyperlink"/>
+          </w:rPr>
+          <w:t>https://shapeshifter.design/</w:t>
+        </w:r>
+      </w:hyperlink>
+      <w:r>
+        <w:t xml:space="preserve"> </w:t>
+      </w:r>
+      <w:r>
+        <w:t xml:space="preserve">  : To add one svg on top of other and  create an animation.</w:t>
+      </w:r>
       <w:bookmarkStart w:id="0" w:name="_GoBack"/>
       <w:bookmarkEnd w:id="0"/>
+      <w:r>
+        <w:br/>
+      </w:r>
+      <w:hyperlink r:id="rId23" w:history="1">
+        <w:r>
+          <w:rPr>
+            <w:rStyle w:val="Hyperlink"/>
+          </w:rPr>
+          <w:t>https://www.figma.com/</w:t>
+        </w:r>
+      </w:hyperlink>
+      <w:r>
+        <w:t xml:space="preserve"> :  To create iconic shapes and export as svg</w:t>
+      </w:r>
     </w:p>
     <w:sectPr>
       <w:pgSz w:w="12240" w:h="15840"/>

</xml_diff>